<commit_message>
Mudanca na capa e novos links de estudo
</commit_message>
<xml_diff>
--- a/apostila/capa2.docx
+++ b/apostila/capa2.docx
@@ -4,6 +4,177 @@
   <w:background w:color="004A4A"/>
   <w:body>
     <w:p>
+      <w:r>
+        <w:pict>
+          <v:roundrect id="_x0000_s1026" style="position:absolute;margin-left:29.25pt;margin-top:636.75pt;width:353.25pt;height:63pt;z-index:251659776" arcsize="13107f" fillcolor="#4f81bd [3204]" strokecolor="#4f81bd [3204]" strokeweight="10pt">
+            <v:stroke linestyle="thinThin"/>
+            <v:shadow color="#868686"/>
+            <v:textbox style="mso-next-textbox:#_x0000_s1026">
+              <w:txbxContent>
+                <w:p>
+                  <w:pPr>
+                    <w:jc w:val="center"/>
+                    <w:rPr>
+                      <w:rFonts w:ascii="Arial" w:hAnsi="Arial" w:cs="Arial"/>
+                      <w:b/>
+                      <w:color w:val="FFFFFF" w:themeColor="background1"/>
+                      <w:sz w:val="34"/>
+                      <w:szCs w:val="34"/>
+                    </w:rPr>
+                  </w:pPr>
+                  <w:r>
+                    <w:rPr>
+                      <w:rFonts w:ascii="Arial" w:hAnsi="Arial" w:cs="Arial"/>
+                      <w:b/>
+                      <w:color w:val="FFFFFF" w:themeColor="background1"/>
+                      <w:sz w:val="34"/>
+                      <w:szCs w:val="34"/>
+                    </w:rPr>
+                    <w:t>Mantida p</w:t>
+                  </w:r>
+                  <w:r>
+                    <w:rPr>
+                      <w:rFonts w:ascii="Arial" w:hAnsi="Arial" w:cs="Arial"/>
+                      <w:b/>
+                      <w:color w:val="FFFFFF" w:themeColor="background1"/>
+                      <w:sz w:val="34"/>
+                      <w:szCs w:val="34"/>
+                    </w:rPr>
+                    <w:t>ela</w:t>
+                  </w:r>
+                  <w:r>
+                    <w:rPr>
+                      <w:rFonts w:ascii="Arial" w:hAnsi="Arial" w:cs="Arial"/>
+                      <w:b/>
+                      <w:color w:val="FFFFFF" w:themeColor="background1"/>
+                      <w:sz w:val="34"/>
+                      <w:szCs w:val="34"/>
+                    </w:rPr>
+                    <w:t xml:space="preserve"> comunidade</w:t>
+                  </w:r>
+                  <w:r>
+                    <w:rPr>
+                      <w:rFonts w:ascii="Arial" w:hAnsi="Arial" w:cs="Arial"/>
+                      <w:b/>
+                      <w:color w:val="FFFFFF" w:themeColor="background1"/>
+                      <w:sz w:val="34"/>
+                      <w:szCs w:val="34"/>
+                    </w:rPr>
+                    <w:t xml:space="preserve"> </w:t>
+                  </w:r>
+                  <w:proofErr w:type="spellStart"/>
+                  <w:r>
+                    <w:rPr>
+                      <w:rFonts w:ascii="Arial" w:hAnsi="Arial" w:cs="Arial"/>
+                      <w:b/>
+                      <w:color w:val="FFFFFF" w:themeColor="background1"/>
+                      <w:sz w:val="34"/>
+                      <w:szCs w:val="34"/>
+                    </w:rPr>
+                    <w:t>Puppet-BR</w:t>
+                  </w:r>
+                  <w:proofErr w:type="spellEnd"/>
+                </w:p>
+                <w:p>
+                  <w:pPr>
+                    <w:jc w:val="center"/>
+                    <w:rPr>
+                      <w:rFonts w:ascii="Arial" w:hAnsi="Arial" w:cs="Arial"/>
+                      <w:b/>
+                      <w:sz w:val="28"/>
+                      <w:szCs w:val="28"/>
+                    </w:rPr>
+                  </w:pPr>
+                  <w:hyperlink r:id="rId4" w:history="1">
+                    <w:r>
+                      <w:rPr>
+                        <w:rStyle w:val="Hyperlink"/>
+                        <w:rFonts w:ascii="Arial" w:hAnsi="Arial" w:cs="Arial"/>
+                        <w:b/>
+                        <w:sz w:val="28"/>
+                        <w:szCs w:val="28"/>
+                      </w:rPr>
+                      <w:t>https://github.com/puppet-br/apostila-puppet</w:t>
+                    </w:r>
+                  </w:hyperlink>
+                  <w:r>
+                    <w:rPr>
+                      <w:rFonts w:ascii="Arial" w:hAnsi="Arial" w:cs="Arial"/>
+                      <w:b/>
+                      <w:sz w:val="28"/>
+                      <w:szCs w:val="28"/>
+                    </w:rPr>
+                    <w:t xml:space="preserve"> </w:t>
+                  </w:r>
+                </w:p>
+              </w:txbxContent>
+            </v:textbox>
+          </v:roundrect>
+        </w:pict>
+      </w:r>
+      <w:r>
+        <w:rPr>
+          <w:noProof/>
+          <w:lang w:eastAsia="pt-BR" w:bidi="ar-SA"/>
+        </w:rPr>
+        <w:drawing>
+          <wp:anchor distT="0" distB="0" distL="114300" distR="114300" simplePos="0" relativeHeight="251660800" behindDoc="0" locked="0" layoutInCell="1" allowOverlap="1">
+            <wp:simplePos x="0" y="0"/>
+            <wp:positionH relativeFrom="column">
+              <wp:posOffset>5151755</wp:posOffset>
+            </wp:positionH>
+            <wp:positionV relativeFrom="paragraph">
+              <wp:posOffset>7486650</wp:posOffset>
+            </wp:positionV>
+            <wp:extent cx="2399030" cy="3209925"/>
+            <wp:effectExtent l="38100" t="0" r="20320" b="981075"/>
+            <wp:wrapSquare wrapText="bothSides"/>
+            <wp:docPr id="4" name="Imagem 3" descr="puppet-users-br.png"/>
+            <wp:cNvGraphicFramePr>
+              <a:graphicFrameLocks xmlns:a="http://schemas.openxmlformats.org/drawingml/2006/main" noChangeAspect="1"/>
+            </wp:cNvGraphicFramePr>
+            <a:graphic xmlns:a="http://schemas.openxmlformats.org/drawingml/2006/main">
+              <a:graphicData uri="http://schemas.openxmlformats.org/drawingml/2006/picture">
+                <pic:pic xmlns:pic="http://schemas.openxmlformats.org/drawingml/2006/picture">
+                  <pic:nvPicPr>
+                    <pic:cNvPr id="0" name="puppet-users-br.png"/>
+                    <pic:cNvPicPr/>
+                  </pic:nvPicPr>
+                  <pic:blipFill>
+                    <a:blip r:embed="rId5"/>
+                    <a:srcRect t="1301"/>
+                    <a:stretch>
+                      <a:fillRect/>
+                    </a:stretch>
+                  </pic:blipFill>
+                  <pic:spPr>
+                    <a:xfrm>
+                      <a:off x="0" y="0"/>
+                      <a:ext cx="2399030" cy="3209925"/>
+                    </a:xfrm>
+                    <a:prstGeom prst="roundRect">
+                      <a:avLst>
+                        <a:gd name="adj" fmla="val 8594"/>
+                      </a:avLst>
+                    </a:prstGeom>
+                    <a:solidFill>
+                      <a:srgbClr val="FFFFFF">
+                        <a:shade val="85000"/>
+                      </a:srgbClr>
+                    </a:solidFill>
+                    <a:ln>
+                      <a:noFill/>
+                    </a:ln>
+                    <a:effectLst>
+                      <a:reflection blurRad="12700" stA="38000" endPos="28000" dist="5000" dir="5400000" sy="-100000" algn="bl" rotWithShape="0"/>
+                    </a:effectLst>
+                  </pic:spPr>
+                </pic:pic>
+              </a:graphicData>
+            </a:graphic>
+          </wp:anchor>
+        </w:drawing>
+      </w:r>
       <w:r>
         <w:rPr>
           <w:noProof/>
@@ -35,7 +206,7 @@
                     </pic:cNvPicPr>
                   </pic:nvPicPr>
                   <pic:blipFill>
-                    <a:blip r:embed="rId4" cstate="print"/>
+                    <a:blip r:embed="rId6" cstate="print"/>
                     <a:stretch>
                       <a:fillRect/>
                     </a:stretch>
@@ -93,6 +264,10 @@
             <v:stroke joinstyle="miter"/>
             <v:path gradientshapeok="t" o:connecttype="rect"/>
           </v:shapetype>
+        </w:pict>
+      </w:r>
+      <w:r>
+        <w:pict>
           <v:shape id="shape_0" o:spid="_x0000_s1027" type="#shapetype_202" style="position:absolute;margin-left:83.35pt;margin-top:129.05pt;width:434.95pt;height:110.95pt;z-index:251658752;mso-position-horizontal-relative:text;mso-position-vertical-relative:text" filled="f" stroked="f" strokecolor="black">
             <v:stroke joinstyle="round" endcap="flat"/>
             <v:textbox>
@@ -122,177 +297,6 @@
             </v:textbox>
           </v:shape>
         </w:pict>
-      </w:r>
-      <w:r>
-        <w:pict>
-          <v:roundrect id="_x0000_s1026" style="position:absolute;margin-left:10.5pt;margin-top:687pt;width:353.25pt;height:63pt;z-index:251659776;mso-position-horizontal-relative:text;mso-position-vertical-relative:text" arcsize="13107f" fillcolor="#4f81bd [3204]" strokecolor="#4f81bd [3204]" strokeweight="10pt">
-            <v:stroke linestyle="thinThin"/>
-            <v:shadow color="#868686"/>
-            <v:textbox>
-              <w:txbxContent>
-                <w:p>
-                  <w:pPr>
-                    <w:jc w:val="center"/>
-                    <w:rPr>
-                      <w:rFonts w:ascii="Arial" w:hAnsi="Arial" w:cs="Arial"/>
-                      <w:b/>
-                      <w:color w:val="FFFFFF" w:themeColor="background1"/>
-                      <w:sz w:val="34"/>
-                      <w:szCs w:val="34"/>
-                    </w:rPr>
-                  </w:pPr>
-                  <w:r>
-                    <w:rPr>
-                      <w:rFonts w:ascii="Arial" w:hAnsi="Arial" w:cs="Arial"/>
-                      <w:b/>
-                      <w:color w:val="FFFFFF" w:themeColor="background1"/>
-                      <w:sz w:val="34"/>
-                      <w:szCs w:val="34"/>
-                    </w:rPr>
-                    <w:t>Mantida p</w:t>
-                  </w:r>
-                  <w:r>
-                    <w:rPr>
-                      <w:rFonts w:ascii="Arial" w:hAnsi="Arial" w:cs="Arial"/>
-                      <w:b/>
-                      <w:color w:val="FFFFFF" w:themeColor="background1"/>
-                      <w:sz w:val="34"/>
-                      <w:szCs w:val="34"/>
-                    </w:rPr>
-                    <w:t>ela</w:t>
-                  </w:r>
-                  <w:r>
-                    <w:rPr>
-                      <w:rFonts w:ascii="Arial" w:hAnsi="Arial" w:cs="Arial"/>
-                      <w:b/>
-                      <w:color w:val="FFFFFF" w:themeColor="background1"/>
-                      <w:sz w:val="34"/>
-                      <w:szCs w:val="34"/>
-                    </w:rPr>
-                    <w:t xml:space="preserve"> comunidade</w:t>
-                  </w:r>
-                  <w:r>
-                    <w:rPr>
-                      <w:rFonts w:ascii="Arial" w:hAnsi="Arial" w:cs="Arial"/>
-                      <w:b/>
-                      <w:color w:val="FFFFFF" w:themeColor="background1"/>
-                      <w:sz w:val="34"/>
-                      <w:szCs w:val="34"/>
-                    </w:rPr>
-                    <w:t xml:space="preserve"> </w:t>
-                  </w:r>
-                  <w:proofErr w:type="spellStart"/>
-                  <w:proofErr w:type="gramStart"/>
-                  <w:r>
-                    <w:rPr>
-                      <w:rFonts w:ascii="Arial" w:hAnsi="Arial" w:cs="Arial"/>
-                      <w:b/>
-                      <w:color w:val="FFFFFF" w:themeColor="background1"/>
-                      <w:sz w:val="34"/>
-                      <w:szCs w:val="34"/>
-                    </w:rPr>
-                    <w:t>Puppet-BR</w:t>
-                  </w:r>
-                  <w:proofErr w:type="spellEnd"/>
-                  <w:proofErr w:type="gramEnd"/>
-                </w:p>
-                <w:p>
-                  <w:pPr>
-                    <w:jc w:val="center"/>
-                    <w:rPr>
-                      <w:rFonts w:ascii="Arial" w:hAnsi="Arial" w:cs="Arial"/>
-                      <w:b/>
-                      <w:sz w:val="28"/>
-                      <w:szCs w:val="28"/>
-                    </w:rPr>
-                  </w:pPr>
-                  <w:hyperlink r:id="rId5" w:history="1">
-                    <w:r>
-                      <w:rPr>
-                        <w:rStyle w:val="Hyperlink"/>
-                        <w:rFonts w:ascii="Arial" w:hAnsi="Arial" w:cs="Arial"/>
-                        <w:b/>
-                        <w:sz w:val="28"/>
-                        <w:szCs w:val="28"/>
-                      </w:rPr>
-                      <w:t>https://github.com/puppet-br/apostila-puppet</w:t>
-                    </w:r>
-                  </w:hyperlink>
-                  <w:r>
-                    <w:rPr>
-                      <w:rFonts w:ascii="Arial" w:hAnsi="Arial" w:cs="Arial"/>
-                      <w:b/>
-                      <w:sz w:val="28"/>
-                      <w:szCs w:val="28"/>
-                    </w:rPr>
-                    <w:t xml:space="preserve"> </w:t>
-                  </w:r>
-                </w:p>
-              </w:txbxContent>
-            </v:textbox>
-          </v:roundrect>
-        </w:pict>
-      </w:r>
-      <w:r>
-        <w:pict/>
-      </w:r>
-      <w:r>
-        <w:rPr>
-          <w:noProof/>
-          <w:lang w:eastAsia="pt-BR" w:bidi="ar-SA"/>
-        </w:rPr>
-        <w:drawing>
-          <wp:anchor distT="0" distB="0" distL="0" distR="0" simplePos="0" relativeHeight="251655680" behindDoc="0" locked="0" layoutInCell="1" allowOverlap="1">
-            <wp:simplePos x="0" y="0"/>
-            <wp:positionH relativeFrom="column">
-              <wp:posOffset>4759960</wp:posOffset>
-            </wp:positionH>
-            <wp:positionV relativeFrom="paragraph">
-              <wp:posOffset>6548755</wp:posOffset>
-            </wp:positionV>
-            <wp:extent cx="2800350" cy="4143375"/>
-            <wp:effectExtent l="0" t="0" r="0" b="0"/>
-            <wp:wrapSquare wrapText="largest"/>
-            <wp:docPr id="2" name="Picture"/>
-            <wp:cNvGraphicFramePr>
-              <a:graphicFrameLocks xmlns:a="http://schemas.openxmlformats.org/drawingml/2006/main" noChangeAspect="1"/>
-            </wp:cNvGraphicFramePr>
-            <a:graphic xmlns:a="http://schemas.openxmlformats.org/drawingml/2006/main">
-              <a:graphicData uri="http://schemas.openxmlformats.org/drawingml/2006/picture">
-                <pic:pic xmlns:pic="http://schemas.openxmlformats.org/drawingml/2006/picture">
-                  <pic:nvPicPr>
-                    <pic:cNvPr id="1" name="Picture"/>
-                    <pic:cNvPicPr>
-                      <a:picLocks noChangeAspect="1" noChangeArrowheads="1"/>
-                    </pic:cNvPicPr>
-                  </pic:nvPicPr>
-                  <pic:blipFill>
-                    <a:blip r:embed="rId6"/>
-                    <a:stretch>
-                      <a:fillRect/>
-                    </a:stretch>
-                  </pic:blipFill>
-                  <pic:spPr bwMode="auto">
-                    <a:xfrm>
-                      <a:off x="0" y="0"/>
-                      <a:ext cx="2800350" cy="4143375"/>
-                    </a:xfrm>
-                    <a:prstGeom prst="rect">
-                      <a:avLst/>
-                    </a:prstGeom>
-                    <a:noFill/>
-                    <a:ln w="9525">
-                      <a:noFill/>
-                      <a:miter lim="800000"/>
-                      <a:headEnd/>
-                      <a:tailEnd/>
-                    </a:ln>
-                  </pic:spPr>
-                </pic:pic>
-              </a:graphicData>
-            </a:graphic>
-          </wp:anchor>
-        </w:drawing>
       </w:r>
     </w:p>
     <w:sectPr>
@@ -553,6 +557,33 @@
       <w:u w:val="single"/>
     </w:rPr>
   </w:style>
+  <w:style w:type="paragraph" w:styleId="Textodebalo">
+    <w:name w:val="Balloon Text"/>
+    <w:basedOn w:val="Normal"/>
+    <w:link w:val="TextodebaloChar"/>
+    <w:uiPriority w:val="99"/>
+    <w:semiHidden/>
+    <w:unhideWhenUsed/>
+    <w:rsid w:val="00FA321D"/>
+    <w:rPr>
+      <w:rFonts w:ascii="Tahoma" w:hAnsi="Tahoma" w:cs="Mangal"/>
+      <w:sz w:val="16"/>
+      <w:szCs w:val="14"/>
+    </w:rPr>
+  </w:style>
+  <w:style w:type="character" w:customStyle="1" w:styleId="TextodebaloChar">
+    <w:name w:val="Texto de balão Char"/>
+    <w:basedOn w:val="Fontepargpadro"/>
+    <w:link w:val="Textodebalo"/>
+    <w:uiPriority w:val="99"/>
+    <w:semiHidden/>
+    <w:rsid w:val="00FA321D"/>
+    <w:rPr>
+      <w:rFonts w:ascii="Tahoma" w:hAnsi="Tahoma" w:cs="Mangal"/>
+      <w:sz w:val="16"/>
+      <w:szCs w:val="14"/>
+    </w:rPr>
+  </w:style>
 </w:styles>
 </file>
 

</xml_diff>